<commit_message>
3000 ACTIVITIES IN PROG
</commit_message>
<xml_diff>
--- a/Fall 2025/CYBR3000 Cybersecurity Standards and Regulations/Module 1 Privacy and Cybersecurity/Activity/Arr Domingo - Activity 2 - Privacy vs Security.docx
+++ b/Fall 2025/CYBR3000 Cybersecurity Standards and Regulations/Module 1 Privacy and Cybersecurity/Activity/Arr Domingo - Activity 2 - Privacy vs Security.docx
@@ -178,17 +178,14 @@
               <w:sdtPr>
                 <w:id w:val="-233399262"/>
                 <w14:checkbox>
-                  <w14:checked w14:val="0"/>
+                  <w14:checked w14:val="1"/>
                   <w14:checkedState w14:val="00FC" w14:font="Wingdings"/>
                   <w14:uncheckedState w14:val="2610" w14:font="MS Gothic"/>
                 </w14:checkbox>
               </w:sdtPr>
               <w:sdtContent>
                 <w:r>
-                  <w:rPr>
-                    <w:rFonts w:ascii="MS Gothic" w:eastAsia="MS Gothic" w:hAnsi="MS Gothic" w:hint="eastAsia"/>
-                  </w:rPr>
-                  <w:t>☐</w:t>
+                  <w:sym w:font="Wingdings" w:char="F0FC"/>
                 </w:r>
               </w:sdtContent>
             </w:sdt>
@@ -337,23 +334,103 @@
               </w:rPr>
               <w:t>I think</w:t>
             </w:r>
+            <w:r>
+              <w:rPr>
+                <w:highlight w:val="yellow"/>
+              </w:rPr>
+              <w:t xml:space="preserve"> the Cambridge Analytica incident was a privacy failure enabled by weak data governance. It is because data was collected, shared, and used in ways users did not meaningfully consent to, and then used for political profiling.</w:t>
+            </w:r>
           </w:p>
-          <w:p/>
-          <w:p/>
-          <w:p/>
-          <w:p/>
-          <w:p/>
-          <w:p/>
-          <w:p/>
-          <w:p/>
-          <w:p/>
-          <w:p/>
-          <w:p/>
-          <w:p/>
-          <w:p/>
-          <w:p/>
-          <w:p/>
-          <w:p/>
+          <w:p>
+            <w:pPr>
+              <w:pStyle w:val="ListParagraph"/>
+              <w:rPr>
+                <w:highlight w:val="yellow"/>
+              </w:rPr>
+            </w:pPr>
+          </w:p>
+          <w:p>
+            <w:pPr>
+              <w:pStyle w:val="ListParagraph"/>
+              <w:numPr>
+                <w:ilvl w:val="0"/>
+                <w:numId w:val="14"/>
+              </w:numPr>
+              <w:rPr>
+                <w:highlight w:val="yellow"/>
+              </w:rPr>
+            </w:pPr>
+            <w:r>
+              <w:rPr>
+                <w:highlight w:val="yellow"/>
+              </w:rPr>
+              <w:t xml:space="preserve">The violations for privacy principles are lack of informed consent, purpose limitation violation, data minimization violation, lack of transparency, accountability/ governance failure, and no autonomy for users. On the other hand, the violation </w:t>
+            </w:r>
+            <w:proofErr w:type="gramStart"/>
+            <w:r>
+              <w:rPr>
+                <w:highlight w:val="yellow"/>
+              </w:rPr>
+              <w:t>for</w:t>
+            </w:r>
+            <w:proofErr w:type="gramEnd"/>
+            <w:r>
+              <w:rPr>
+                <w:highlight w:val="yellow"/>
+              </w:rPr>
+              <w:t xml:space="preserve"> security principles </w:t>
+            </w:r>
+            <w:r>
+              <w:rPr>
+                <w:highlight w:val="yellow"/>
+              </w:rPr>
+              <w:t>is</w:t>
+            </w:r>
+            <w:r>
+              <w:rPr>
+                <w:highlight w:val="yellow"/>
+              </w:rPr>
+              <w:t xml:space="preserve"> access control weakness, least privilege violation, lack of monitoring and auditing, and lack of enforcement for platform policies.</w:t>
+            </w:r>
+          </w:p>
+          <w:p>
+            <w:pPr>
+              <w:pStyle w:val="ListParagraph"/>
+              <w:rPr>
+                <w:highlight w:val="yellow"/>
+              </w:rPr>
+            </w:pPr>
+          </w:p>
+          <w:p>
+            <w:pPr>
+              <w:pStyle w:val="ListParagraph"/>
+              <w:numPr>
+                <w:ilvl w:val="0"/>
+                <w:numId w:val="14"/>
+              </w:numPr>
+              <w:rPr>
+                <w:highlight w:val="yellow"/>
+              </w:rPr>
+            </w:pPr>
+            <w:r>
+              <w:rPr>
+                <w:highlight w:val="yellow"/>
+              </w:rPr>
+              <w:t xml:space="preserve">Privacy by design </w:t>
+            </w:r>
+            <w:r>
+              <w:rPr>
+                <w:highlight w:val="yellow"/>
+              </w:rPr>
+              <w:t>has</w:t>
+            </w:r>
+            <w:r>
+              <w:rPr>
+                <w:highlight w:val="yellow"/>
+              </w:rPr>
+              <w:t xml:space="preserve"> reduced the risks by data minimization, clear consent processes, restricted app permissions, oversight of third-party data use, and transparent user controls.</w:t>
+            </w:r>
+          </w:p>
           <w:p/>
           <w:p/>
           <w:p/>

</xml_diff>